<commit_message>
cleaned column names and ERD in doc
</commit_message>
<xml_diff>
--- a/doc/pdi-gen-ai-nlp.docx
+++ b/doc/pdi-gen-ai-nlp.docx
@@ -273,10 +273,10 @@
           <w:noProof/>
         </w:rPr>
         <w:drawing>
-          <wp:inline distT="0" distB="0" distL="0" distR="0" wp14:anchorId="2B3AEAEC" wp14:editId="7511AF9A">
-            <wp:extent cx="8201891" cy="5095805"/>
+          <wp:inline distT="0" distB="0" distL="0" distR="0" wp14:anchorId="78CAE219" wp14:editId="523FEB31">
+            <wp:extent cx="5966691" cy="4610602"/>
             <wp:effectExtent l="0" t="0" r="0" b="0"/>
-            <wp:docPr id="344836665" name="Picture 1" descr="A screenshot of a computer&#10;&#10;AI-generated content may be incorrect."/>
+            <wp:docPr id="374419418" name="Picture 1" descr="A screenshot of a computer&#10;&#10;AI-generated content may be incorrect."/>
             <wp:cNvGraphicFramePr>
               <a:graphicFrameLocks xmlns:a="http://schemas.openxmlformats.org/drawingml/2006/main" noChangeAspect="1"/>
             </wp:cNvGraphicFramePr>
@@ -284,7 +284,7 @@
               <a:graphicData uri="http://schemas.openxmlformats.org/drawingml/2006/picture">
                 <pic:pic xmlns:pic="http://schemas.openxmlformats.org/drawingml/2006/picture">
                   <pic:nvPicPr>
-                    <pic:cNvPr id="344836665" name="Picture 1" descr="A screenshot of a computer&#10;&#10;AI-generated content may be incorrect."/>
+                    <pic:cNvPr id="374419418" name="Picture 1" descr="A screenshot of a computer&#10;&#10;AI-generated content may be incorrect."/>
                     <pic:cNvPicPr/>
                   </pic:nvPicPr>
                   <pic:blipFill>
@@ -296,7 +296,7 @@
                   <pic:spPr>
                     <a:xfrm>
                       <a:off x="0" y="0"/>
-                      <a:ext cx="8213796" cy="5103202"/>
+                      <a:ext cx="5969931" cy="4613105"/>
                     </a:xfrm>
                     <a:prstGeom prst="rect">
                       <a:avLst/>

</xml_diff>